<commit_message>
corrected some spelling mistakes in the word doc
</commit_message>
<xml_diff>
--- a/Oving2/AI introduction assignment 2.docx
+++ b/Oving2/AI introduction assignment 2.docx
@@ -24,12 +24,63 @@
     <w:p>
       <w:pPr>
         <w:rPr>
-          <w:b/>
-          <w:bCs/>
-          <w:sz w:val="32"/>
-          <w:szCs w:val="32"/>
-        </w:rPr>
-      </w:pPr>
+          <w:sz w:val="24"/>
+          <w:szCs w:val="24"/>
+        </w:rPr>
+      </w:pPr>
+      <w:r>
+        <w:rPr>
+          <w:sz w:val="24"/>
+          <w:szCs w:val="24"/>
+        </w:rPr>
+        <w:t xml:space="preserve">My source code is: “best_first_search.py” and I used the same code for all four tasks. Based on the </w:t>
+      </w:r>
+      <w:r>
+        <w:rPr>
+          <w:sz w:val="24"/>
+          <w:szCs w:val="24"/>
+        </w:rPr>
+        <w:t>handed-out</w:t>
+      </w:r>
+      <w:r>
+        <w:rPr>
+          <w:sz w:val="24"/>
+          <w:szCs w:val="24"/>
+        </w:rPr>
+        <w:t xml:space="preserve"> pseudocode I just added a “</w:t>
+      </w:r>
+      <w:proofErr w:type="spellStart"/>
+      <w:r>
+        <w:rPr>
+          <w:sz w:val="24"/>
+          <w:szCs w:val="24"/>
+        </w:rPr>
+        <w:t>tile_cost</w:t>
+      </w:r>
+      <w:proofErr w:type="spellEnd"/>
+      <w:r>
+        <w:rPr>
+          <w:sz w:val="24"/>
+          <w:szCs w:val="24"/>
+        </w:rPr>
+        <w:t>” to calculate g(n) in order to make the code general for bo</w:t>
+      </w:r>
+      <w:bookmarkStart w:id="0" w:name="_GoBack"/>
+      <w:bookmarkEnd w:id="0"/>
+      <w:r>
+        <w:rPr>
+          <w:sz w:val="24"/>
+          <w:szCs w:val="24"/>
+        </w:rPr>
+        <w:t>th parts of the assignment</w:t>
+      </w:r>
+      <w:r>
+        <w:rPr>
+          <w:sz w:val="24"/>
+          <w:szCs w:val="24"/>
+        </w:rPr>
+        <w:t>.</w:t>
+      </w:r>
     </w:p>
     <w:p>
       <w:pPr>
@@ -130,7 +181,7 @@
           <w:noProof/>
         </w:rPr>
         <w:drawing>
-          <wp:anchor distT="0" distB="0" distL="114300" distR="114300" simplePos="0" relativeHeight="251659264" behindDoc="0" locked="0" layoutInCell="1" allowOverlap="1" wp14:anchorId="55D09406">
+          <wp:anchor distT="0" distB="0" distL="114300" distR="114300" simplePos="0" relativeHeight="251659264" behindDoc="0" locked="0" layoutInCell="1" allowOverlap="1" wp14:anchorId="4FC3E132" wp14:editId="28A32D35">
             <wp:simplePos x="0" y="0"/>
             <wp:positionH relativeFrom="column">
               <wp:posOffset>3419475</wp:posOffset>
@@ -190,7 +241,7 @@
           <w:noProof/>
         </w:rPr>
         <w:drawing>
-          <wp:anchor distT="0" distB="0" distL="114300" distR="114300" simplePos="0" relativeHeight="251658240" behindDoc="0" locked="0" layoutInCell="1" allowOverlap="1" wp14:anchorId="7EB7A079">
+          <wp:anchor distT="0" distB="0" distL="114300" distR="114300" simplePos="0" relativeHeight="251658240" behindDoc="0" locked="0" layoutInCell="1" allowOverlap="1" wp14:anchorId="170A0F44" wp14:editId="77F86257">
             <wp:simplePos x="0" y="0"/>
             <wp:positionH relativeFrom="margin">
               <wp:align>left</wp:align>
@@ -356,7 +407,7 @@
           <w:noProof/>
         </w:rPr>
         <w:drawing>
-          <wp:anchor distT="0" distB="0" distL="114300" distR="114300" simplePos="0" relativeHeight="251661312" behindDoc="0" locked="0" layoutInCell="1" allowOverlap="1" wp14:anchorId="2F7D89E0">
+          <wp:anchor distT="0" distB="0" distL="114300" distR="114300" simplePos="0" relativeHeight="251661312" behindDoc="0" locked="0" layoutInCell="1" allowOverlap="1" wp14:anchorId="0EE19E1E" wp14:editId="3DE99486">
             <wp:simplePos x="0" y="0"/>
             <wp:positionH relativeFrom="column">
               <wp:posOffset>3514725</wp:posOffset>
@@ -391,7 +442,7 @@
                     </a:stretch>
                   </pic:blipFill>
                   <pic:spPr>
-                    <a:xfrm flipH="1">
+                    <a:xfrm>
                       <a:off x="0" y="0"/>
                       <a:ext cx="1998980" cy="2402939"/>
                     </a:xfrm>
@@ -410,7 +461,7 @@
           <w:noProof/>
         </w:rPr>
         <w:drawing>
-          <wp:anchor distT="0" distB="0" distL="114300" distR="114300" simplePos="0" relativeHeight="251660288" behindDoc="0" locked="0" layoutInCell="1" allowOverlap="1" wp14:anchorId="1D12FD2F">
+          <wp:anchor distT="0" distB="0" distL="114300" distR="114300" simplePos="0" relativeHeight="251660288" behindDoc="0" locked="0" layoutInCell="1" allowOverlap="1" wp14:anchorId="207A6D95" wp14:editId="13CAC121">
             <wp:simplePos x="914400" y="6524625"/>
             <wp:positionH relativeFrom="column">
               <wp:align>left</wp:align>
@@ -544,7 +595,28 @@
           <w:sz w:val="24"/>
           <w:szCs w:val="24"/>
         </w:rPr>
-        <w:t>The shortest path is indicated by the yellow line.</w:t>
+        <w:t xml:space="preserve">The </w:t>
+      </w:r>
+      <w:r>
+        <w:rPr>
+          <w:sz w:val="24"/>
+          <w:szCs w:val="24"/>
+        </w:rPr>
+        <w:t xml:space="preserve">least </w:t>
+      </w:r>
+      <w:r>
+        <w:rPr>
+          <w:sz w:val="24"/>
+          <w:szCs w:val="24"/>
+        </w:rPr>
+        <w:t>costly</w:t>
+      </w:r>
+      <w:r>
+        <w:rPr>
+          <w:sz w:val="24"/>
+          <w:szCs w:val="24"/>
+        </w:rPr>
+        <w:t xml:space="preserve"> path is indicated by the yellow line.</w:t>
       </w:r>
     </w:p>
     <w:p>
@@ -561,7 +633,7 @@
           <w:noProof/>
         </w:rPr>
         <w:drawing>
-          <wp:anchor distT="0" distB="0" distL="114300" distR="114300" simplePos="0" relativeHeight="251663360" behindDoc="0" locked="0" layoutInCell="1" allowOverlap="1" wp14:anchorId="72DDF06C">
+          <wp:anchor distT="0" distB="0" distL="114300" distR="114300" simplePos="0" relativeHeight="251663360" behindDoc="0" locked="0" layoutInCell="1" allowOverlap="1" wp14:anchorId="645FBF5A" wp14:editId="483CD645">
             <wp:simplePos x="0" y="0"/>
             <wp:positionH relativeFrom="margin">
               <wp:align>right</wp:align>
@@ -629,7 +701,7 @@
           <w:noProof/>
         </w:rPr>
         <w:drawing>
-          <wp:anchor distT="0" distB="0" distL="114300" distR="114300" simplePos="0" relativeHeight="251662336" behindDoc="0" locked="0" layoutInCell="1" allowOverlap="1" wp14:anchorId="6F0FA672">
+          <wp:anchor distT="0" distB="0" distL="114300" distR="114300" simplePos="0" relativeHeight="251662336" behindDoc="0" locked="0" layoutInCell="1" allowOverlap="1" wp14:anchorId="60F4ECE1" wp14:editId="2F306F72">
             <wp:simplePos x="914400" y="1857375"/>
             <wp:positionH relativeFrom="column">
               <wp:align>left</wp:align>
@@ -716,7 +788,21 @@
           <w:sz w:val="24"/>
           <w:szCs w:val="24"/>
         </w:rPr>
-        <w:t>The shortest path is indicated by the yellow line.</w:t>
+        <w:t>The least costly</w:t>
+      </w:r>
+      <w:r>
+        <w:rPr>
+          <w:sz w:val="24"/>
+          <w:szCs w:val="24"/>
+        </w:rPr>
+        <w:t xml:space="preserve"> </w:t>
+      </w:r>
+      <w:r>
+        <w:rPr>
+          <w:sz w:val="24"/>
+          <w:szCs w:val="24"/>
+        </w:rPr>
+        <w:t>path is indicated by the yellow line.</w:t>
       </w:r>
     </w:p>
     <w:p>
@@ -731,7 +817,7 @@
           <w:noProof/>
         </w:rPr>
         <w:drawing>
-          <wp:anchor distT="0" distB="0" distL="114300" distR="114300" simplePos="0" relativeHeight="251664384" behindDoc="0" locked="0" layoutInCell="1" allowOverlap="1" wp14:anchorId="0A17F8D8">
+          <wp:anchor distT="0" distB="0" distL="114300" distR="114300" simplePos="0" relativeHeight="251664384" behindDoc="0" locked="0" layoutInCell="1" allowOverlap="1" wp14:anchorId="70303DFB" wp14:editId="05C6B0A9">
             <wp:simplePos x="0" y="0"/>
             <wp:positionH relativeFrom="column">
               <wp:posOffset>0</wp:posOffset>
@@ -786,14 +872,12 @@
         </w:rPr>
         <w:t xml:space="preserve"> </w:t>
       </w:r>
-      <w:bookmarkStart w:id="0" w:name="_GoBack"/>
-      <w:bookmarkEnd w:id="0"/>
       <w:r>
         <w:rPr>
           <w:noProof/>
         </w:rPr>
         <w:drawing>
-          <wp:anchor distT="0" distB="0" distL="114300" distR="114300" simplePos="0" relativeHeight="251665408" behindDoc="0" locked="0" layoutInCell="1" allowOverlap="1" wp14:anchorId="63CBB5C4">
+          <wp:anchor distT="0" distB="0" distL="114300" distR="114300" simplePos="0" relativeHeight="251665408" behindDoc="0" locked="0" layoutInCell="1" allowOverlap="1" wp14:anchorId="3273FB38" wp14:editId="2679532F">
             <wp:simplePos x="0" y="0"/>
             <wp:positionH relativeFrom="column">
               <wp:posOffset>2781300</wp:posOffset>
@@ -976,6 +1060,7 @@
     <w:lsdException w:name="HTML Sample" w:semiHidden="1" w:unhideWhenUsed="1"/>
     <w:lsdException w:name="HTML Typewriter" w:semiHidden="1" w:unhideWhenUsed="1"/>
     <w:lsdException w:name="HTML Variable" w:semiHidden="1" w:unhideWhenUsed="1"/>
+    <w:lsdException w:name="Normal Table" w:semiHidden="1" w:unhideWhenUsed="1"/>
     <w:lsdException w:name="annotation subject" w:semiHidden="1" w:unhideWhenUsed="1"/>
     <w:lsdException w:name="No List" w:semiHidden="1" w:unhideWhenUsed="1"/>
     <w:lsdException w:name="Outline List 1" w:semiHidden="1" w:unhideWhenUsed="1"/>
@@ -1021,9 +1106,11 @@
     <w:lsdException w:name="Table Subtle 1" w:semiHidden="1" w:unhideWhenUsed="1"/>
     <w:lsdException w:name="Table Subtle 2" w:semiHidden="1" w:unhideWhenUsed="1"/>
     <w:lsdException w:name="Table Web 1" w:semiHidden="1" w:unhideWhenUsed="1"/>
+    <w:lsdException w:name="Table Web 2" w:semiHidden="1" w:unhideWhenUsed="1"/>
     <w:lsdException w:name="Table Web 3" w:semiHidden="1" w:unhideWhenUsed="1"/>
     <w:lsdException w:name="Balloon Text" w:semiHidden="1" w:unhideWhenUsed="1"/>
     <w:lsdException w:name="Table Grid" w:uiPriority="39"/>
+    <w:lsdException w:name="Table Theme" w:semiHidden="1" w:unhideWhenUsed="1"/>
     <w:lsdException w:name="Placeholder Text" w:semiHidden="1"/>
     <w:lsdException w:name="No Spacing" w:uiPriority="1" w:qFormat="1"/>
     <w:lsdException w:name="Light Shading" w:uiPriority="60"/>

</xml_diff>